<commit_message>
update diagram for midterm exam question 1
</commit_message>
<xml_diff>
--- a/midterm_practice2/question1.docx
+++ b/midterm_practice2/question1.docx
@@ -4,6 +4,9 @@
   <w:body>
     <w:p>
       <w:r>
+        <w:rPr>
+          <w:noProof/>
+        </w:rPr>
         <w:drawing>
           <wp:inline distT="0" distB="0" distL="0" distR="0" wp14:anchorId="76EE9ECC" wp14:editId="3B4EFA2F">
             <wp:extent cx="5407025" cy="8229600"/>
@@ -73,10 +76,10 @@
           <w:lang w:val="en-US"/>
         </w:rPr>
         <w:drawing>
-          <wp:inline distT="0" distB="0" distL="0" distR="0" wp14:anchorId="0BAF3FD9" wp14:editId="65AA1E35">
-            <wp:extent cx="5943600" cy="6138545"/>
-            <wp:effectExtent l="0" t="0" r="0" b="0"/>
-            <wp:docPr id="2" name="Picture 2"/>
+          <wp:inline distT="0" distB="0" distL="0" distR="0" wp14:anchorId="696413D1" wp14:editId="1AEF0DB5">
+            <wp:extent cx="5943600" cy="6156960"/>
+            <wp:effectExtent l="0" t="0" r="0" b="2540"/>
+            <wp:docPr id="3" name="Picture 3" descr="Diagram&#10;&#10;Description automatically generated"/>
             <wp:cNvGraphicFramePr>
               <a:graphicFrameLocks xmlns:a="http://schemas.openxmlformats.org/drawingml/2006/main" noChangeAspect="1"/>
             </wp:cNvGraphicFramePr>
@@ -84,7 +87,7 @@
               <a:graphicData uri="http://schemas.openxmlformats.org/drawingml/2006/picture">
                 <pic:pic xmlns:pic="http://schemas.openxmlformats.org/drawingml/2006/picture">
                   <pic:nvPicPr>
-                    <pic:cNvPr id="1" name=""/>
+                    <pic:cNvPr id="3" name="Picture 3" descr="Diagram&#10;&#10;Description automatically generated"/>
                     <pic:cNvPicPr/>
                   </pic:nvPicPr>
                   <pic:blipFill>
@@ -96,7 +99,7 @@
                   <pic:spPr>
                     <a:xfrm>
                       <a:off x="0" y="0"/>
-                      <a:ext cx="5943600" cy="6138545"/>
+                      <a:ext cx="5943600" cy="6156960"/>
                     </a:xfrm>
                     <a:prstGeom prst="rect">
                       <a:avLst/>

</xml_diff>